<commit_message>
Complete tai lieu 5-ThietKeCSDL
</commit_message>
<xml_diff>
--- a/4-PhanTich.docx
+++ b/4-PhanTich.docx
@@ -542,6 +542,13 @@
                 <w:lang w:val="en-US"/>
               </w:rPr>
             </w:pPr>
+            <w:r>
+              <w:rPr>
+                <w:rFonts w:eastAsia="SimSun"/>
+                <w:lang w:val="en-US"/>
+              </w:rPr>
+              <w:t>05/06/2021</w:t>
+            </w:r>
           </w:p>
         </w:tc>
         <w:tc>
@@ -564,6 +571,13 @@
                 <w:lang w:val="en-US"/>
               </w:rPr>
             </w:pPr>
+            <w:r>
+              <w:rPr>
+                <w:rFonts w:eastAsia="SimSun"/>
+                <w:lang w:val="en-US"/>
+              </w:rPr>
+              <w:t>1.1</w:t>
+            </w:r>
           </w:p>
         </w:tc>
         <w:tc>
@@ -586,6 +600,13 @@
                 <w:lang w:val="en-US"/>
               </w:rPr>
             </w:pPr>
+            <w:r>
+              <w:rPr>
+                <w:rFonts w:eastAsia="SimSun"/>
+                <w:lang w:val="en-US"/>
+              </w:rPr>
+              <w:t>Sửa lỗi mục 1.3.5</w:t>
+            </w:r>
           </w:p>
         </w:tc>
         <w:tc>
@@ -608,6 +629,13 @@
                 <w:lang w:val="en-US"/>
               </w:rPr>
             </w:pPr>
+            <w:r>
+              <w:rPr>
+                <w:rFonts w:eastAsia="SimSun"/>
+                <w:lang w:val="en-US"/>
+              </w:rPr>
+              <w:t>Đức</w:t>
+            </w:r>
           </w:p>
         </w:tc>
       </w:tr>
@@ -815,9 +843,13 @@
     <w:sdt>
       <w:sdtPr>
         <w:rPr>
+          <w:rFonts w:ascii="Times New Roman" w:eastAsia="Times New Roman" w:hAnsi="Times New Roman" w:cs="Times New Roman"/>
           <w:b/>
           <w:bCs/>
           <w:color w:val="auto"/>
+          <w:sz w:val="24"/>
+          <w:szCs w:val="20"/>
+          <w:lang w:val="vi-VN"/>
         </w:rPr>
         <w:id w:val="-1963722910"/>
         <w:docPartObj>
@@ -827,11 +859,7 @@
       </w:sdtPr>
       <w:sdtEndPr>
         <w:rPr>
-          <w:rFonts w:ascii="Times New Roman" w:eastAsia="Times New Roman" w:hAnsi="Times New Roman" w:cs="Times New Roman"/>
           <w:noProof/>
-          <w:sz w:val="24"/>
-          <w:szCs w:val="20"/>
-          <w:lang w:val="vi-VN"/>
         </w:rPr>
       </w:sdtEndPr>
       <w:sdtContent>
@@ -3037,13 +3065,7 @@
         <w:pStyle w:val="Heading3"/>
       </w:pPr>
       <w:r>
-        <w:t>Lớp “</w:t>
-      </w:r>
-      <w:r>
-        <w:t>LOP</w:t>
-      </w:r>
-      <w:r>
-        <w:t>”</w:t>
+        <w:t>Lớp “LOP”</w:t>
       </w:r>
       <w:bookmarkEnd w:id="15"/>
       <w:bookmarkEnd w:id="16"/>
@@ -3378,19 +3400,7 @@
         <w:rPr>
           <w:lang w:val="en-US"/>
         </w:rPr>
-        <w:t>Lớp “</w:t>
-      </w:r>
-      <w:r>
-        <w:rPr>
-          <w:lang w:val="en-US"/>
-        </w:rPr>
-        <w:t>BANG_DIEM_MON_HOC</w:t>
-      </w:r>
-      <w:r>
-        <w:rPr>
-          <w:lang w:val="en-US"/>
-        </w:rPr>
-        <w:t>”</w:t>
+        <w:t>Lớp “BANG_DIEM_MON_HOC”</w:t>
       </w:r>
       <w:bookmarkEnd w:id="17"/>
       <w:bookmarkEnd w:id="18"/>
@@ -4070,19 +4080,7 @@
           <w:lang w:val="en-US"/>
         </w:rPr>
         <w:lastRenderedPageBreak/>
-        <w:t>Lớp “</w:t>
-      </w:r>
-      <w:r>
-        <w:rPr>
-          <w:lang w:val="en-US"/>
-        </w:rPr>
-        <w:t>LAP_BAO_CAO</w:t>
-      </w:r>
-      <w:r>
-        <w:rPr>
-          <w:lang w:val="en-US"/>
-        </w:rPr>
-        <w:t>”</w:t>
+        <w:t>Lớp “LAP_BAO_CAO”</w:t>
       </w:r>
       <w:bookmarkEnd w:id="19"/>
       <w:bookmarkEnd w:id="20"/>
@@ -4434,19 +4432,7 @@
         <w:rPr>
           <w:lang w:val="en-US"/>
         </w:rPr>
-        <w:t>Lớp “</w:t>
-      </w:r>
-      <w:r>
-        <w:rPr>
-          <w:lang w:val="en-US"/>
-        </w:rPr>
-        <w:t>QUY_DINH</w:t>
-      </w:r>
-      <w:r>
-        <w:rPr>
-          <w:lang w:val="en-US"/>
-        </w:rPr>
-        <w:t>”</w:t>
+        <w:t>Lớp “QUY_DINH”</w:t>
       </w:r>
       <w:bookmarkEnd w:id="21"/>
       <w:bookmarkEnd w:id="22"/>
@@ -4458,16 +4444,16 @@
         <w:tblLook w:val="01E0" w:firstRow="1" w:lastRow="1" w:firstColumn="1" w:lastColumn="1" w:noHBand="0" w:noVBand="0"/>
       </w:tblPr>
       <w:tblGrid>
-        <w:gridCol w:w="685"/>
-        <w:gridCol w:w="4390"/>
-        <w:gridCol w:w="1280"/>
-        <w:gridCol w:w="1157"/>
-        <w:gridCol w:w="2064"/>
+        <w:gridCol w:w="724"/>
+        <w:gridCol w:w="3096"/>
+        <w:gridCol w:w="1433"/>
+        <w:gridCol w:w="1415"/>
+        <w:gridCol w:w="2908"/>
       </w:tblGrid>
       <w:tr>
         <w:tc>
           <w:tcPr>
-            <w:tcW w:w="756" w:type="dxa"/>
+            <w:tcW w:w="724" w:type="dxa"/>
           </w:tcPr>
           <w:p>
             <w:pPr>
@@ -4484,7 +4470,7 @@
         </w:tc>
         <w:tc>
           <w:tcPr>
-            <w:tcW w:w="2003" w:type="dxa"/>
+            <w:tcW w:w="3096" w:type="dxa"/>
           </w:tcPr>
           <w:p>
             <w:pPr>
@@ -4505,7 +4491,7 @@
         </w:tc>
         <w:tc>
           <w:tcPr>
-            <w:tcW w:w="1562" w:type="dxa"/>
+            <w:tcW w:w="1433" w:type="dxa"/>
           </w:tcPr>
           <w:p>
             <w:pPr>
@@ -4527,7 +4513,7 @@
         </w:tc>
         <w:tc>
           <w:tcPr>
-            <w:tcW w:w="1633" w:type="dxa"/>
+            <w:tcW w:w="1415" w:type="dxa"/>
           </w:tcPr>
           <w:p>
             <w:pPr>
@@ -4544,7 +4530,7 @@
         </w:tc>
         <w:tc>
           <w:tcPr>
-            <w:tcW w:w="3622" w:type="dxa"/>
+            <w:tcW w:w="2908" w:type="dxa"/>
           </w:tcPr>
           <w:p>
             <w:pPr>
@@ -4563,7 +4549,7 @@
       <w:tr>
         <w:tc>
           <w:tcPr>
-            <w:tcW w:w="756" w:type="dxa"/>
+            <w:tcW w:w="724" w:type="dxa"/>
           </w:tcPr>
           <w:p>
             <w:pPr>
@@ -4584,28 +4570,28 @@
         </w:tc>
         <w:tc>
           <w:tcPr>
-            <w:tcW w:w="2003" w:type="dxa"/>
-          </w:tcPr>
-          <w:p>
-            <w:pPr>
-              <w:pStyle w:val="BodyText"/>
-              <w:spacing w:after="0"/>
-              <w:jc w:val="center"/>
-              <w:rPr>
-                <w:lang w:val="en-US"/>
-              </w:rPr>
-            </w:pPr>
-            <w:r>
-              <w:rPr>
-                <w:lang w:val="en-US"/>
-              </w:rPr>
-              <w:t>LAP_CAO_CAO_TONG_KET_MON</w:t>
-            </w:r>
-          </w:p>
-        </w:tc>
-        <w:tc>
-          <w:tcPr>
-            <w:tcW w:w="1562" w:type="dxa"/>
+            <w:tcW w:w="3096" w:type="dxa"/>
+          </w:tcPr>
+          <w:p>
+            <w:pPr>
+              <w:pStyle w:val="BodyText"/>
+              <w:spacing w:after="0"/>
+              <w:jc w:val="center"/>
+              <w:rPr>
+                <w:lang w:val="en-US"/>
+              </w:rPr>
+            </w:pPr>
+            <w:r>
+              <w:rPr>
+                <w:lang w:val="en-US"/>
+              </w:rPr>
+              <w:t>DO_TUOI_TOI_THIEU</w:t>
+            </w:r>
+          </w:p>
+        </w:tc>
+        <w:tc>
+          <w:tcPr>
+            <w:tcW w:w="1433" w:type="dxa"/>
           </w:tcPr>
           <w:p>
             <w:pPr>
@@ -4626,7 +4612,7 @@
         </w:tc>
         <w:tc>
           <w:tcPr>
-            <w:tcW w:w="1633" w:type="dxa"/>
+            <w:tcW w:w="1415" w:type="dxa"/>
           </w:tcPr>
           <w:p>
             <w:pPr>
@@ -4647,21 +4633,21 @@
         </w:tc>
         <w:tc>
           <w:tcPr>
-            <w:tcW w:w="3622" w:type="dxa"/>
-          </w:tcPr>
-          <w:p>
-            <w:pPr>
-              <w:pStyle w:val="BodyText"/>
-              <w:spacing w:after="0"/>
-              <w:rPr>
-                <w:lang w:val="en-US"/>
-              </w:rPr>
-            </w:pPr>
-            <w:r>
-              <w:rPr>
-                <w:lang w:val="en-US"/>
-              </w:rPr>
-              <w:t>Lập báo cáo tổng kết môn học</w:t>
+            <w:tcW w:w="2908" w:type="dxa"/>
+          </w:tcPr>
+          <w:p>
+            <w:pPr>
+              <w:pStyle w:val="BodyText"/>
+              <w:spacing w:after="0"/>
+              <w:rPr>
+                <w:lang w:val="en-US"/>
+              </w:rPr>
+            </w:pPr>
+            <w:r>
+              <w:rPr>
+                <w:lang w:val="en-US"/>
+              </w:rPr>
+              <w:t>Quy định độ tuổi tối thiểu</w:t>
             </w:r>
           </w:p>
         </w:tc>
@@ -4669,7 +4655,7 @@
       <w:tr>
         <w:tc>
           <w:tcPr>
-            <w:tcW w:w="756" w:type="dxa"/>
+            <w:tcW w:w="724" w:type="dxa"/>
           </w:tcPr>
           <w:p>
             <w:pPr>
@@ -4690,28 +4676,28 @@
         </w:tc>
         <w:tc>
           <w:tcPr>
-            <w:tcW w:w="2003" w:type="dxa"/>
-          </w:tcPr>
-          <w:p>
-            <w:pPr>
-              <w:pStyle w:val="BodyText"/>
-              <w:spacing w:after="0"/>
-              <w:jc w:val="center"/>
-              <w:rPr>
-                <w:lang w:val="en-US"/>
-              </w:rPr>
-            </w:pPr>
-            <w:r>
-              <w:rPr>
-                <w:lang w:val="en-US"/>
-              </w:rPr>
-              <w:t>LAP_CAO_CAO_TONG_KET_HOC_KY</w:t>
-            </w:r>
-          </w:p>
-        </w:tc>
-        <w:tc>
-          <w:tcPr>
-            <w:tcW w:w="1562" w:type="dxa"/>
+            <w:tcW w:w="3096" w:type="dxa"/>
+          </w:tcPr>
+          <w:p>
+            <w:pPr>
+              <w:pStyle w:val="BodyText"/>
+              <w:spacing w:after="0"/>
+              <w:jc w:val="center"/>
+              <w:rPr>
+                <w:lang w:val="en-US"/>
+              </w:rPr>
+            </w:pPr>
+            <w:r>
+              <w:rPr>
+                <w:lang w:val="en-US"/>
+              </w:rPr>
+              <w:t>DO_TUOI_TOI_DA</w:t>
+            </w:r>
+          </w:p>
+        </w:tc>
+        <w:tc>
+          <w:tcPr>
+            <w:tcW w:w="1433" w:type="dxa"/>
           </w:tcPr>
           <w:p>
             <w:pPr>
@@ -4732,7 +4718,7 @@
         </w:tc>
         <w:tc>
           <w:tcPr>
-            <w:tcW w:w="1633" w:type="dxa"/>
+            <w:tcW w:w="1415" w:type="dxa"/>
           </w:tcPr>
           <w:p>
             <w:pPr>
@@ -4753,27 +4739,233 @@
         </w:tc>
         <w:tc>
           <w:tcPr>
-            <w:tcW w:w="3622" w:type="dxa"/>
-          </w:tcPr>
-          <w:p>
-            <w:pPr>
-              <w:pStyle w:val="BodyText"/>
-              <w:spacing w:after="0"/>
-              <w:rPr>
-                <w:lang w:val="en-US"/>
-              </w:rPr>
-            </w:pPr>
-            <w:r>
-              <w:rPr>
-                <w:lang w:val="en-US"/>
-              </w:rPr>
-              <w:t xml:space="preserve">Lập báo cáo tổng kết </w:t>
-            </w:r>
-            <w:r>
-              <w:rPr>
-                <w:lang w:val="en-US"/>
-              </w:rPr>
-              <w:t>học kỳ</w:t>
+            <w:tcW w:w="2908" w:type="dxa"/>
+          </w:tcPr>
+          <w:p>
+            <w:pPr>
+              <w:pStyle w:val="BodyText"/>
+              <w:spacing w:after="0"/>
+              <w:rPr>
+                <w:lang w:val="en-US"/>
+              </w:rPr>
+            </w:pPr>
+            <w:r>
+              <w:rPr>
+                <w:lang w:val="en-US"/>
+              </w:rPr>
+              <w:t>Quy định độ tuổi tối đa</w:t>
+            </w:r>
+          </w:p>
+        </w:tc>
+      </w:tr>
+      <w:tr>
+        <w:tc>
+          <w:tcPr>
+            <w:tcW w:w="724" w:type="dxa"/>
+          </w:tcPr>
+          <w:p>
+            <w:pPr>
+              <w:pStyle w:val="BodyText"/>
+              <w:spacing w:after="0"/>
+              <w:jc w:val="center"/>
+              <w:rPr>
+                <w:lang w:val="en-US"/>
+              </w:rPr>
+            </w:pPr>
+            <w:r>
+              <w:rPr>
+                <w:lang w:val="en-US"/>
+              </w:rPr>
+              <w:t>3</w:t>
+            </w:r>
+          </w:p>
+        </w:tc>
+        <w:tc>
+          <w:tcPr>
+            <w:tcW w:w="3096" w:type="dxa"/>
+          </w:tcPr>
+          <w:p>
+            <w:pPr>
+              <w:pStyle w:val="BodyText"/>
+              <w:spacing w:after="0"/>
+              <w:jc w:val="center"/>
+              <w:rPr>
+                <w:lang w:val="en-US"/>
+              </w:rPr>
+            </w:pPr>
+            <w:r>
+              <w:rPr>
+                <w:lang w:val="en-US"/>
+              </w:rPr>
+              <w:t>SI_SO_TOI_DA</w:t>
+            </w:r>
+          </w:p>
+        </w:tc>
+        <w:tc>
+          <w:tcPr>
+            <w:tcW w:w="1433" w:type="dxa"/>
+          </w:tcPr>
+          <w:p>
+            <w:pPr>
+              <w:pStyle w:val="BodyText"/>
+              <w:spacing w:after="0"/>
+              <w:jc w:val="center"/>
+              <w:rPr>
+                <w:lang w:val="en-US"/>
+              </w:rPr>
+            </w:pPr>
+            <w:r>
+              <w:rPr>
+                <w:lang w:val="en-US"/>
+              </w:rPr>
+              <w:t>protected</w:t>
+            </w:r>
+          </w:p>
+        </w:tc>
+        <w:tc>
+          <w:tcPr>
+            <w:tcW w:w="1415" w:type="dxa"/>
+          </w:tcPr>
+          <w:p>
+            <w:pPr>
+              <w:pStyle w:val="BodyText"/>
+              <w:spacing w:after="0"/>
+              <w:jc w:val="center"/>
+              <w:rPr>
+                <w:lang w:val="en-US"/>
+              </w:rPr>
+            </w:pPr>
+            <w:r>
+              <w:rPr>
+                <w:lang w:val="en-US"/>
+              </w:rPr>
+              <w:t>Không</w:t>
+            </w:r>
+          </w:p>
+        </w:tc>
+        <w:tc>
+          <w:tcPr>
+            <w:tcW w:w="2908" w:type="dxa"/>
+          </w:tcPr>
+          <w:p>
+            <w:pPr>
+              <w:pStyle w:val="BodyText"/>
+              <w:spacing w:after="0"/>
+              <w:rPr>
+                <w:lang w:val="en-US"/>
+              </w:rPr>
+            </w:pPr>
+            <w:r>
+              <w:rPr>
+                <w:lang w:val="en-US"/>
+              </w:rPr>
+              <w:t>Quy định sĩ số tối đa</w:t>
+            </w:r>
+          </w:p>
+        </w:tc>
+      </w:tr>
+      <w:tr>
+        <w:tc>
+          <w:tcPr>
+            <w:tcW w:w="724" w:type="dxa"/>
+          </w:tcPr>
+          <w:p>
+            <w:pPr>
+              <w:pStyle w:val="BodyText"/>
+              <w:spacing w:after="0"/>
+              <w:jc w:val="center"/>
+              <w:rPr>
+                <w:lang w:val="en-US"/>
+              </w:rPr>
+            </w:pPr>
+            <w:r>
+              <w:rPr>
+                <w:lang w:val="en-US"/>
+              </w:rPr>
+              <w:t>4</w:t>
+            </w:r>
+          </w:p>
+        </w:tc>
+        <w:tc>
+          <w:tcPr>
+            <w:tcW w:w="3096" w:type="dxa"/>
+          </w:tcPr>
+          <w:p>
+            <w:pPr>
+              <w:pStyle w:val="BodyText"/>
+              <w:spacing w:after="0"/>
+              <w:jc w:val="center"/>
+              <w:rPr>
+                <w:lang w:val="en-US"/>
+              </w:rPr>
+            </w:pPr>
+            <w:r>
+              <w:rPr>
+                <w:lang w:val="en-US"/>
+              </w:rPr>
+              <w:t>DIEM_CHUAN_DAT_MON</w:t>
+            </w:r>
+          </w:p>
+        </w:tc>
+        <w:tc>
+          <w:tcPr>
+            <w:tcW w:w="1433" w:type="dxa"/>
+          </w:tcPr>
+          <w:p>
+            <w:pPr>
+              <w:pStyle w:val="BodyText"/>
+              <w:spacing w:after="0"/>
+              <w:jc w:val="center"/>
+              <w:rPr>
+                <w:lang w:val="en-US"/>
+              </w:rPr>
+            </w:pPr>
+            <w:r>
+              <w:rPr>
+                <w:lang w:val="en-US"/>
+              </w:rPr>
+              <w:t>protected</w:t>
+            </w:r>
+          </w:p>
+        </w:tc>
+        <w:tc>
+          <w:tcPr>
+            <w:tcW w:w="1415" w:type="dxa"/>
+          </w:tcPr>
+          <w:p>
+            <w:pPr>
+              <w:pStyle w:val="BodyText"/>
+              <w:spacing w:after="0"/>
+              <w:jc w:val="center"/>
+              <w:rPr>
+                <w:lang w:val="en-US"/>
+              </w:rPr>
+            </w:pPr>
+            <w:r>
+              <w:rPr>
+                <w:lang w:val="en-US"/>
+              </w:rPr>
+              <w:t>Không</w:t>
+            </w:r>
+          </w:p>
+        </w:tc>
+        <w:tc>
+          <w:tcPr>
+            <w:tcW w:w="2908" w:type="dxa"/>
+          </w:tcPr>
+          <w:p>
+            <w:pPr>
+              <w:pStyle w:val="BodyText"/>
+              <w:spacing w:after="0"/>
+              <w:rPr>
+                <w:lang w:val="en-US"/>
+              </w:rPr>
+            </w:pPr>
+            <w:r>
+              <w:rPr>
+                <w:lang w:val="en-US"/>
+              </w:rPr>
+              <w:t>Quy định điểm chuẩn đạt môn</w:t>
             </w:r>
           </w:p>
         </w:tc>
@@ -5255,7 +5447,7 @@
         </mc:Choice>
         <mc:Fallback>
           <w:pict>
-            <v:shape w14:anchorId="78217E36" id="Freeform 1" o:spid="_x0000_s1026" style="position:absolute;margin-left:0;margin-top:.75pt;width:93.15pt;height:814.5pt;flip:x;z-index:251656192;visibility:visible;mso-wrap-style:square;mso-width-percent:0;mso-height-percent:0;mso-wrap-distance-left:9pt;mso-wrap-distance-top:0;mso-wrap-distance-right:9pt;mso-wrap-distance-bottom:0;mso-position-horizontal:absolute;mso-position-horizontal-relative:page;mso-position-vertical:absolute;mso-position-vertical-relative:page;mso-width-percent:0;mso-height-percent:0;mso-width-relative:page;mso-height-relative:page;v-text-anchor:top" coordsize="502,3168" o:gfxdata="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" path="m502,c93,,93,,93,,146,383,323,1900,,3168v502,,502,,502,l502,xe" fillcolor="#8db3e2" stroked="f" strokecolor="#212120">
+            <v:shape w14:anchorId="2DD99CCE" id="Freeform 1" o:spid="_x0000_s1026" style="position:absolute;margin-left:0;margin-top:.75pt;width:93.15pt;height:814.5pt;flip:x;z-index:251656192;visibility:visible;mso-wrap-style:square;mso-width-percent:0;mso-height-percent:0;mso-wrap-distance-left:9pt;mso-wrap-distance-top:0;mso-wrap-distance-right:9pt;mso-wrap-distance-bottom:0;mso-position-horizontal:absolute;mso-position-horizontal-relative:page;mso-position-vertical:absolute;mso-position-vertical-relative:page;mso-width-percent:0;mso-height-percent:0;mso-width-relative:page;mso-height-relative:page;v-text-anchor:top" coordsize="502,3168" o:gfxdata="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" path="m502,c93,,93,,93,,146,383,323,1900,,3168v502,,502,,502,l502,xe" fillcolor="#8db3e2" stroked="f" strokecolor="#212120">
               <v:fill color2="#1f497d" rotate="t" focus="100%" type="gradient"/>
               <v:shadow color="#8c8682"/>
               <v:path arrowok="t" o:connecttype="custom" o:connectlocs="1183005,0;219162,0;0,10344150;1183005,10344150;1183005,0" o:connectangles="0,0,0,0,0"/>
@@ -7802,6 +7994,9 @@
     <w:lsdException w:name="Table Subtle 1" w:semiHidden="1" w:unhideWhenUsed="1"/>
     <w:lsdException w:name="Table Subtle 2" w:semiHidden="1" w:unhideWhenUsed="1"/>
     <w:lsdException w:name="Table Web 1" w:semiHidden="1" w:unhideWhenUsed="1"/>
+    <w:lsdException w:name="Table Web 2" w:semiHidden="1" w:unhideWhenUsed="1"/>
+    <w:lsdException w:name="Table Web 3" w:semiHidden="1" w:unhideWhenUsed="1"/>
+    <w:lsdException w:name="Table Theme" w:semiHidden="1" w:unhideWhenUsed="1"/>
     <w:lsdException w:name="Placeholder Text" w:semiHidden="1" w:uiPriority="99"/>
     <w:lsdException w:name="No Spacing" w:uiPriority="1" w:qFormat="1"/>
     <w:lsdException w:name="Light Shading" w:uiPriority="60"/>

</xml_diff>